<commit_message>
Updated Terms & Conditions
</commit_message>
<xml_diff>
--- a/UAT/docs/DSB Authorised Requester Form.docx
+++ b/UAT/docs/DSB Authorised Requester Form.docx
@@ -2,6 +2,24 @@
 <file path=word/document.xml><?xml version="1.0" encoding="utf-8"?>
 <w:document xmlns:wpc="http://schemas.microsoft.com/office/word/2010/wordprocessingCanvas" xmlns:cx="http://schemas.microsoft.com/office/drawing/2014/chartex" xmlns:cx1="http://schemas.microsoft.com/office/drawing/2015/9/8/chartex" xmlns:cx2="http://schemas.microsoft.com/office/drawing/2015/10/21/chartex" xmlns:cx3="http://schemas.microsoft.com/office/drawing/2016/5/9/chartex" xmlns:cx4="http://schemas.microsoft.com/office/drawing/2016/5/10/chartex" xmlns:cx5="http://schemas.microsoft.com/office/drawing/2016/5/11/chartex" xmlns:cx6="http://schemas.microsoft.com/office/drawing/2016/5/12/chartex" xmlns:cx7="http://schemas.microsoft.com/office/drawing/2016/5/13/chartex" xmlns:cx8="http://schemas.microsoft.com/office/drawing/2016/5/14/chartex" xmlns:mc="http://schemas.openxmlformats.org/markup-compatibility/2006" xmlns:aink="http://schemas.microsoft.com/office/drawing/2016/ink" xmlns:am3d="http://schemas.microsoft.com/office/drawing/2017/model3d" xmlns:o="urn:schemas-microsoft-com:office:office" xmlns:r="http://schemas.openxmlformats.org/officeDocument/2006/relationships" xmlns:m="http://schemas.openxmlformats.org/officeDocument/2006/math" xmlns:v="urn:schemas-microsoft-com:vml" xmlns:wp14="http://schemas.microsoft.com/office/word/2010/wordprocessingDrawing" xmlns:wp="http://schemas.openxmlformats.org/drawingml/2006/wordprocessingDrawing" xmlns:w10="urn:schemas-microsoft-com:office:word" xmlns:w="http://schemas.openxmlformats.org/wordprocessingml/2006/main" xmlns:w14="http://schemas.microsoft.com/office/word/2010/wordml" xmlns:w15="http://schemas.microsoft.com/office/word/2012/wordml" xmlns:w16se="http://schemas.microsoft.com/office/word/2015/wordml/symex" xmlns:wpg="http://schemas.microsoft.com/office/word/2010/wordprocessingGroup" xmlns:wpi="http://schemas.microsoft.com/office/word/2010/wordprocessingInk" xmlns:wne="http://schemas.microsoft.com/office/word/2006/wordml" xmlns:wps="http://schemas.microsoft.com/office/word/2010/wordprocessingShape" mc:Ignorable="w14 w15 w16se wp14">
   <w:body>
+    <w:p>
+      <w:pPr>
+        <w:shd w:val="clear" w:color="auto" w:fill="FFFFFF"/>
+        <w:spacing w:before="150"/>
+        <w:jc w:val="center"/>
+        <w:rPr>
+          <w:rStyle w:val="Heading1Char"/>
+          <w:u w:val="single"/>
+        </w:rPr>
+      </w:pPr>
+      <w:r>
+        <w:rPr>
+          <w:rStyle w:val="Heading1Char"/>
+          <w:u w:val="single"/>
+        </w:rPr>
+        <w:t xml:space="preserve"> </w:t>
+      </w:r>
+    </w:p>
     <w:p>
       <w:pPr>
         <w:shd w:val="clear" w:color="auto" w:fill="FFFFFF"/>
@@ -522,6 +540,114 @@
         </w:tc>
       </w:tr>
       <w:tr>
+        <w:trPr>
+          <w:trHeight w:val="20"/>
+        </w:trPr>
+        <w:tc>
+          <w:tcPr>
+            <w:tcW w:w="3534" w:type="dxa"/>
+            <w:tcBorders>
+              <w:top w:val="nil"/>
+              <w:left w:val="single" w:sz="8" w:space="0" w:color="auto"/>
+              <w:bottom w:val="single" w:sz="8" w:space="0" w:color="auto"/>
+              <w:right w:val="single" w:sz="8" w:space="0" w:color="auto"/>
+            </w:tcBorders>
+            <w:tcMar>
+              <w:top w:w="0" w:type="dxa"/>
+              <w:left w:w="108" w:type="dxa"/>
+              <w:bottom w:w="0" w:type="dxa"/>
+              <w:right w:w="108" w:type="dxa"/>
+            </w:tcMar>
+            <w:vAlign w:val="center"/>
+          </w:tcPr>
+          <w:p>
+            <w:pPr>
+              <w:spacing w:before="150"/>
+              <w:rPr>
+                <w:rFonts w:ascii="Arial" w:hAnsi="Arial" w:cs="Arial"/>
+                <w:color w:val="333333"/>
+              </w:rPr>
+            </w:pPr>
+            <w:r>
+              <w:rPr>
+                <w:rFonts w:ascii="Arial" w:hAnsi="Arial" w:cs="Arial"/>
+                <w:color w:val="333333"/>
+              </w:rPr>
+              <w:t>DSB Organisation ID</w:t>
+            </w:r>
+            <w:r>
+              <w:rPr>
+                <w:rStyle w:val="FootnoteReference"/>
+                <w:rFonts w:ascii="Arial" w:hAnsi="Arial" w:cs="Arial"/>
+                <w:color w:val="333333"/>
+              </w:rPr>
+              <w:footnoteReference w:id="1"/>
+            </w:r>
+            <w:r>
+              <w:rPr>
+                <w:rFonts w:ascii="Arial" w:hAnsi="Arial" w:cs="Arial"/>
+                <w:color w:val="5B9BD5" w:themeColor="accent1"/>
+              </w:rPr>
+              <w:t xml:space="preserve"> </w:t>
+            </w:r>
+          </w:p>
+        </w:tc>
+        <w:tc>
+          <w:tcPr>
+            <w:tcW w:w="5472" w:type="dxa"/>
+            <w:gridSpan w:val="5"/>
+            <w:tcBorders>
+              <w:top w:val="nil"/>
+              <w:left w:val="nil"/>
+              <w:bottom w:val="single" w:sz="8" w:space="0" w:color="auto"/>
+              <w:right w:val="single" w:sz="8" w:space="0" w:color="auto"/>
+            </w:tcBorders>
+            <w:tcMar>
+              <w:top w:w="0" w:type="dxa"/>
+              <w:left w:w="108" w:type="dxa"/>
+              <w:bottom w:w="0" w:type="dxa"/>
+              <w:right w:w="108" w:type="dxa"/>
+            </w:tcMar>
+            <w:vAlign w:val="center"/>
+          </w:tcPr>
+          <w:p>
+            <w:pPr>
+              <w:spacing w:before="150"/>
+              <w:rPr>
+                <w:rStyle w:val="IntenseQuoteChar"/>
+              </w:rPr>
+            </w:pPr>
+            <w:sdt>
+              <w:sdtPr>
+                <w:rPr>
+                  <w:rStyle w:val="IntenseQuoteChar"/>
+                </w:rPr>
+                <w:id w:val="1606073158"/>
+                <w:placeholder>
+                  <w:docPart w:val="9C0484E114404A82949CAA0762EE3C25"/>
+                </w:placeholder>
+                <w:showingPlcHdr/>
+                <w15:color w:val="0000FF"/>
+              </w:sdtPr>
+              <w:sdtEndPr>
+                <w:rPr>
+                  <w:rStyle w:val="IntenseQuoteChar"/>
+                </w:rPr>
+              </w:sdtEndPr>
+              <w:sdtContent>
+                <w:r>
+                  <w:rPr>
+                    <w:rFonts w:ascii="Arial" w:hAnsi="Arial" w:cs="Arial"/>
+                    <w:color w:val="BFBFBF" w:themeColor="background1" w:themeShade="BF"/>
+                  </w:rPr>
+                  <w:t>E.g. 1122</w:t>
+                </w:r>
+              </w:sdtContent>
+            </w:sdt>
+          </w:p>
+        </w:tc>
+      </w:tr>
+      <w:tr>
         <w:tc>
           <w:tcPr>
             <w:tcW w:w="3534" w:type="dxa"/>
@@ -632,7 +758,7 @@
     </w:p>
     <w:tbl>
       <w:tblPr>
-        <w:tblW w:w="9913" w:type="dxa"/>
+        <w:tblW w:w="11194" w:type="dxa"/>
         <w:jc w:val="center"/>
         <w:tblCellMar>
           <w:left w:w="0" w:type="dxa"/>
@@ -641,24 +767,25 @@
         <w:tblLook w:val="04A0" w:firstRow="1" w:lastRow="0" w:firstColumn="1" w:lastColumn="0" w:noHBand="0" w:noVBand="1"/>
       </w:tblPr>
       <w:tblGrid>
-        <w:gridCol w:w="2251"/>
-        <w:gridCol w:w="2252"/>
-        <w:gridCol w:w="3152"/>
-        <w:gridCol w:w="2258"/>
+        <w:gridCol w:w="1833"/>
+        <w:gridCol w:w="2192"/>
+        <w:gridCol w:w="2628"/>
+        <w:gridCol w:w="1701"/>
+        <w:gridCol w:w="2840"/>
       </w:tblGrid>
       <w:tr>
         <w:trPr>
-          <w:trHeight w:val="20"/>
+          <w:trHeight w:val="114"/>
           <w:jc w:val="center"/>
         </w:trPr>
         <w:tc>
           <w:tcPr>
-            <w:tcW w:w="9913" w:type="dxa"/>
-            <w:gridSpan w:val="4"/>
+            <w:tcW w:w="11194" w:type="dxa"/>
+            <w:gridSpan w:val="5"/>
             <w:tcBorders>
               <w:top w:val="nil"/>
               <w:left w:val="single" w:sz="8" w:space="0" w:color="auto"/>
-              <w:bottom w:val="nil"/>
+              <w:bottom w:val="single" w:sz="4" w:space="0" w:color="auto"/>
               <w:right w:val="single" w:sz="8" w:space="0" w:color="auto"/>
             </w:tcBorders>
             <w:shd w:val="clear" w:color="auto" w:fill="000000" w:themeFill="text1"/>
@@ -669,7 +796,6 @@
               <w:right w:w="108" w:type="dxa"/>
             </w:tcMar>
             <w:vAlign w:val="center"/>
-            <w:hideMark/>
           </w:tcPr>
           <w:p>
             <w:pPr>
@@ -688,7 +814,7 @@
                 <w:bCs/>
                 <w:color w:val="FFFFFF" w:themeColor="background1"/>
               </w:rPr>
-              <w:t>List of authorized requesters</w:t>
+              <w:t xml:space="preserve">List of authorised requesters </w:t>
             </w:r>
           </w:p>
         </w:tc>
@@ -700,7 +826,7 @@
         </w:trPr>
         <w:tc>
           <w:tcPr>
-            <w:tcW w:w="2251" w:type="dxa"/>
+            <w:tcW w:w="1833" w:type="dxa"/>
             <w:tcBorders>
               <w:top w:val="nil"/>
               <w:left w:val="single" w:sz="8" w:space="0" w:color="auto"/>
@@ -739,7 +865,7 @@
         </w:tc>
         <w:tc>
           <w:tcPr>
-            <w:tcW w:w="2252" w:type="dxa"/>
+            <w:tcW w:w="2192" w:type="dxa"/>
             <w:tcBorders>
               <w:top w:val="nil"/>
               <w:left w:val="single" w:sz="8" w:space="0" w:color="auto"/>
@@ -772,7 +898,7 @@
         </w:tc>
         <w:tc>
           <w:tcPr>
-            <w:tcW w:w="3152" w:type="dxa"/>
+            <w:tcW w:w="2628" w:type="dxa"/>
             <w:tcBorders>
               <w:top w:val="nil"/>
               <w:left w:val="single" w:sz="8" w:space="0" w:color="auto"/>
@@ -805,7 +931,7 @@
         </w:tc>
         <w:tc>
           <w:tcPr>
-            <w:tcW w:w="2258" w:type="dxa"/>
+            <w:tcW w:w="1701" w:type="dxa"/>
             <w:tcBorders>
               <w:top w:val="nil"/>
               <w:left w:val="single" w:sz="8" w:space="0" w:color="auto"/>
@@ -836,6 +962,38 @@
             </w:r>
           </w:p>
         </w:tc>
+        <w:tc>
+          <w:tcPr>
+            <w:tcW w:w="2839" w:type="dxa"/>
+            <w:tcBorders>
+              <w:top w:val="nil"/>
+              <w:left w:val="single" w:sz="8" w:space="0" w:color="auto"/>
+              <w:bottom w:val="single" w:sz="4" w:space="0" w:color="auto"/>
+              <w:right w:val="single" w:sz="8" w:space="0" w:color="auto"/>
+            </w:tcBorders>
+            <w:shd w:val="clear" w:color="auto" w:fill="000000" w:themeFill="text1"/>
+          </w:tcPr>
+          <w:p>
+            <w:pPr>
+              <w:spacing w:before="150"/>
+              <w:rPr>
+                <w:rFonts w:ascii="Arial" w:hAnsi="Arial" w:cs="Arial"/>
+                <w:b/>
+                <w:bCs/>
+                <w:color w:val="FFFFFF" w:themeColor="background1"/>
+              </w:rPr>
+            </w:pPr>
+            <w:r>
+              <w:rPr>
+                <w:rFonts w:ascii="Arial" w:hAnsi="Arial" w:cs="Arial"/>
+                <w:b/>
+                <w:bCs/>
+                <w:color w:val="FFFFFF" w:themeColor="background1"/>
+              </w:rPr>
+              <w:t>Nominated administrator</w:t>
+            </w:r>
+          </w:p>
+        </w:tc>
       </w:tr>
       <w:tr>
         <w:trPr>
@@ -844,7 +1002,7 @@
         </w:trPr>
         <w:tc>
           <w:tcPr>
-            <w:tcW w:w="2251" w:type="dxa"/>
+            <w:tcW w:w="1833" w:type="dxa"/>
             <w:tcBorders>
               <w:top w:val="single" w:sz="4" w:space="0" w:color="auto"/>
               <w:left w:val="single" w:sz="4" w:space="0" w:color="auto"/>
@@ -873,7 +1031,7 @@
         </w:tc>
         <w:tc>
           <w:tcPr>
-            <w:tcW w:w="2252" w:type="dxa"/>
+            <w:tcW w:w="2192" w:type="dxa"/>
             <w:tcBorders>
               <w:top w:val="single" w:sz="4" w:space="0" w:color="auto"/>
               <w:left w:val="single" w:sz="4" w:space="0" w:color="auto"/>
@@ -896,7 +1054,7 @@
         </w:tc>
         <w:tc>
           <w:tcPr>
-            <w:tcW w:w="3152" w:type="dxa"/>
+            <w:tcW w:w="2628" w:type="dxa"/>
             <w:tcBorders>
               <w:top w:val="single" w:sz="4" w:space="0" w:color="auto"/>
               <w:left w:val="single" w:sz="4" w:space="0" w:color="auto"/>
@@ -919,7 +1077,7 @@
         </w:tc>
         <w:tc>
           <w:tcPr>
-            <w:tcW w:w="2258" w:type="dxa"/>
+            <w:tcW w:w="1701" w:type="dxa"/>
             <w:tcBorders>
               <w:top w:val="single" w:sz="4" w:space="0" w:color="auto"/>
               <w:left w:val="single" w:sz="4" w:space="0" w:color="auto"/>
@@ -940,6 +1098,28 @@
             </w:pPr>
           </w:p>
         </w:tc>
+        <w:tc>
+          <w:tcPr>
+            <w:tcW w:w="2839" w:type="dxa"/>
+            <w:tcBorders>
+              <w:top w:val="single" w:sz="4" w:space="0" w:color="auto"/>
+              <w:left w:val="single" w:sz="4" w:space="0" w:color="auto"/>
+              <w:bottom w:val="single" w:sz="4" w:space="0" w:color="auto"/>
+              <w:right w:val="single" w:sz="4" w:space="0" w:color="auto"/>
+            </w:tcBorders>
+            <w:shd w:val="clear" w:color="auto" w:fill="FFFFFF" w:themeFill="background1"/>
+          </w:tcPr>
+          <w:p>
+            <w:pPr>
+              <w:spacing w:before="150"/>
+              <w:rPr>
+                <w:rFonts w:ascii="Arial" w:hAnsi="Arial" w:cs="Arial"/>
+                <w:b/>
+                <w:bCs/>
+              </w:rPr>
+            </w:pPr>
+          </w:p>
+        </w:tc>
       </w:tr>
       <w:tr>
         <w:trPr>
@@ -948,7 +1128,7 @@
         </w:trPr>
         <w:tc>
           <w:tcPr>
-            <w:tcW w:w="2251" w:type="dxa"/>
+            <w:tcW w:w="1833" w:type="dxa"/>
             <w:tcBorders>
               <w:top w:val="single" w:sz="4" w:space="0" w:color="auto"/>
               <w:left w:val="single" w:sz="4" w:space="0" w:color="auto"/>
@@ -977,7 +1157,7 @@
         </w:tc>
         <w:tc>
           <w:tcPr>
-            <w:tcW w:w="2252" w:type="dxa"/>
+            <w:tcW w:w="2192" w:type="dxa"/>
             <w:tcBorders>
               <w:top w:val="single" w:sz="4" w:space="0" w:color="auto"/>
               <w:left w:val="single" w:sz="4" w:space="0" w:color="auto"/>
@@ -1000,7 +1180,7 @@
         </w:tc>
         <w:tc>
           <w:tcPr>
-            <w:tcW w:w="3152" w:type="dxa"/>
+            <w:tcW w:w="2628" w:type="dxa"/>
             <w:tcBorders>
               <w:top w:val="single" w:sz="4" w:space="0" w:color="auto"/>
               <w:left w:val="single" w:sz="4" w:space="0" w:color="auto"/>
@@ -1023,7 +1203,7 @@
         </w:tc>
         <w:tc>
           <w:tcPr>
-            <w:tcW w:w="2258" w:type="dxa"/>
+            <w:tcW w:w="1701" w:type="dxa"/>
             <w:tcBorders>
               <w:top w:val="single" w:sz="4" w:space="0" w:color="auto"/>
               <w:left w:val="single" w:sz="4" w:space="0" w:color="auto"/>
@@ -1044,6 +1224,28 @@
             </w:pPr>
           </w:p>
         </w:tc>
+        <w:tc>
+          <w:tcPr>
+            <w:tcW w:w="2839" w:type="dxa"/>
+            <w:tcBorders>
+              <w:top w:val="single" w:sz="4" w:space="0" w:color="auto"/>
+              <w:left w:val="single" w:sz="4" w:space="0" w:color="auto"/>
+              <w:bottom w:val="single" w:sz="4" w:space="0" w:color="auto"/>
+              <w:right w:val="single" w:sz="4" w:space="0" w:color="auto"/>
+            </w:tcBorders>
+            <w:shd w:val="clear" w:color="auto" w:fill="FFFFFF" w:themeFill="background1"/>
+          </w:tcPr>
+          <w:p>
+            <w:pPr>
+              <w:spacing w:before="150"/>
+              <w:rPr>
+                <w:rFonts w:ascii="Arial" w:hAnsi="Arial" w:cs="Arial"/>
+                <w:b/>
+                <w:bCs/>
+              </w:rPr>
+            </w:pPr>
+          </w:p>
+        </w:tc>
       </w:tr>
       <w:tr>
         <w:trPr>
@@ -1052,7 +1254,7 @@
         </w:trPr>
         <w:tc>
           <w:tcPr>
-            <w:tcW w:w="2251" w:type="dxa"/>
+            <w:tcW w:w="1833" w:type="dxa"/>
             <w:tcBorders>
               <w:top w:val="single" w:sz="4" w:space="0" w:color="auto"/>
               <w:left w:val="single" w:sz="4" w:space="0" w:color="auto"/>
@@ -1081,7 +1283,7 @@
         </w:tc>
         <w:tc>
           <w:tcPr>
-            <w:tcW w:w="2252" w:type="dxa"/>
+            <w:tcW w:w="2192" w:type="dxa"/>
             <w:tcBorders>
               <w:top w:val="single" w:sz="4" w:space="0" w:color="auto"/>
               <w:left w:val="single" w:sz="4" w:space="0" w:color="auto"/>
@@ -1104,7 +1306,7 @@
         </w:tc>
         <w:tc>
           <w:tcPr>
-            <w:tcW w:w="3152" w:type="dxa"/>
+            <w:tcW w:w="2628" w:type="dxa"/>
             <w:tcBorders>
               <w:top w:val="single" w:sz="4" w:space="0" w:color="auto"/>
               <w:left w:val="single" w:sz="4" w:space="0" w:color="auto"/>
@@ -1127,7 +1329,7 @@
         </w:tc>
         <w:tc>
           <w:tcPr>
-            <w:tcW w:w="2258" w:type="dxa"/>
+            <w:tcW w:w="1701" w:type="dxa"/>
             <w:tcBorders>
               <w:top w:val="single" w:sz="4" w:space="0" w:color="auto"/>
               <w:left w:val="single" w:sz="4" w:space="0" w:color="auto"/>
@@ -1148,6 +1350,28 @@
             </w:pPr>
           </w:p>
         </w:tc>
+        <w:tc>
+          <w:tcPr>
+            <w:tcW w:w="2839" w:type="dxa"/>
+            <w:tcBorders>
+              <w:top w:val="single" w:sz="4" w:space="0" w:color="auto"/>
+              <w:left w:val="single" w:sz="4" w:space="0" w:color="auto"/>
+              <w:bottom w:val="single" w:sz="4" w:space="0" w:color="auto"/>
+              <w:right w:val="single" w:sz="4" w:space="0" w:color="auto"/>
+            </w:tcBorders>
+            <w:shd w:val="clear" w:color="auto" w:fill="FFFFFF" w:themeFill="background1"/>
+          </w:tcPr>
+          <w:p>
+            <w:pPr>
+              <w:spacing w:before="150"/>
+              <w:rPr>
+                <w:rFonts w:ascii="Arial" w:hAnsi="Arial" w:cs="Arial"/>
+                <w:b/>
+                <w:bCs/>
+              </w:rPr>
+            </w:pPr>
+          </w:p>
+        </w:tc>
       </w:tr>
       <w:tr>
         <w:trPr>
@@ -1156,7 +1380,7 @@
         </w:trPr>
         <w:tc>
           <w:tcPr>
-            <w:tcW w:w="2251" w:type="dxa"/>
+            <w:tcW w:w="1833" w:type="dxa"/>
             <w:tcBorders>
               <w:top w:val="single" w:sz="4" w:space="0" w:color="auto"/>
               <w:left w:val="single" w:sz="8" w:space="0" w:color="auto"/>
@@ -1185,7 +1409,7 @@
         </w:tc>
         <w:tc>
           <w:tcPr>
-            <w:tcW w:w="2252" w:type="dxa"/>
+            <w:tcW w:w="2192" w:type="dxa"/>
             <w:tcBorders>
               <w:top w:val="single" w:sz="4" w:space="0" w:color="auto"/>
               <w:left w:val="single" w:sz="8" w:space="0" w:color="auto"/>
@@ -1208,7 +1432,7 @@
         </w:tc>
         <w:tc>
           <w:tcPr>
-            <w:tcW w:w="3152" w:type="dxa"/>
+            <w:tcW w:w="2628" w:type="dxa"/>
             <w:tcBorders>
               <w:top w:val="single" w:sz="4" w:space="0" w:color="auto"/>
               <w:left w:val="single" w:sz="8" w:space="0" w:color="auto"/>
@@ -1231,7 +1455,7 @@
         </w:tc>
         <w:tc>
           <w:tcPr>
-            <w:tcW w:w="2258" w:type="dxa"/>
+            <w:tcW w:w="1701" w:type="dxa"/>
             <w:tcBorders>
               <w:top w:val="single" w:sz="4" w:space="0" w:color="auto"/>
               <w:left w:val="single" w:sz="8" w:space="0" w:color="auto"/>
@@ -1252,6 +1476,28 @@
             </w:pPr>
           </w:p>
         </w:tc>
+        <w:tc>
+          <w:tcPr>
+            <w:tcW w:w="2839" w:type="dxa"/>
+            <w:tcBorders>
+              <w:top w:val="single" w:sz="4" w:space="0" w:color="auto"/>
+              <w:left w:val="single" w:sz="8" w:space="0" w:color="auto"/>
+              <w:bottom w:val="single" w:sz="8" w:space="0" w:color="auto"/>
+              <w:right w:val="single" w:sz="8" w:space="0" w:color="auto"/>
+            </w:tcBorders>
+            <w:shd w:val="clear" w:color="auto" w:fill="FFFFFF" w:themeFill="background1"/>
+          </w:tcPr>
+          <w:p>
+            <w:pPr>
+              <w:spacing w:before="150"/>
+              <w:rPr>
+                <w:rFonts w:ascii="Arial" w:hAnsi="Arial" w:cs="Arial"/>
+                <w:b/>
+                <w:bCs/>
+              </w:rPr>
+            </w:pPr>
+          </w:p>
+        </w:tc>
       </w:tr>
       <w:tr>
         <w:trPr>
@@ -1260,7 +1506,7 @@
         </w:trPr>
         <w:tc>
           <w:tcPr>
-            <w:tcW w:w="2251" w:type="dxa"/>
+            <w:tcW w:w="1833" w:type="dxa"/>
             <w:tcBorders>
               <w:top w:val="nil"/>
               <w:left w:val="single" w:sz="8" w:space="0" w:color="auto"/>
@@ -1289,7 +1535,7 @@
         </w:tc>
         <w:tc>
           <w:tcPr>
-            <w:tcW w:w="2252" w:type="dxa"/>
+            <w:tcW w:w="2192" w:type="dxa"/>
             <w:tcBorders>
               <w:top w:val="nil"/>
               <w:left w:val="single" w:sz="8" w:space="0" w:color="auto"/>
@@ -1312,7 +1558,7 @@
         </w:tc>
         <w:tc>
           <w:tcPr>
-            <w:tcW w:w="3152" w:type="dxa"/>
+            <w:tcW w:w="2628" w:type="dxa"/>
             <w:tcBorders>
               <w:top w:val="nil"/>
               <w:left w:val="single" w:sz="8" w:space="0" w:color="auto"/>
@@ -1335,7 +1581,7 @@
         </w:tc>
         <w:tc>
           <w:tcPr>
-            <w:tcW w:w="2258" w:type="dxa"/>
+            <w:tcW w:w="1701" w:type="dxa"/>
             <w:tcBorders>
               <w:top w:val="nil"/>
               <w:left w:val="single" w:sz="8" w:space="0" w:color="auto"/>
@@ -1356,6 +1602,28 @@
             </w:pPr>
           </w:p>
         </w:tc>
+        <w:tc>
+          <w:tcPr>
+            <w:tcW w:w="2839" w:type="dxa"/>
+            <w:tcBorders>
+              <w:top w:val="nil"/>
+              <w:left w:val="single" w:sz="8" w:space="0" w:color="auto"/>
+              <w:bottom w:val="single" w:sz="8" w:space="0" w:color="auto"/>
+              <w:right w:val="single" w:sz="8" w:space="0" w:color="auto"/>
+            </w:tcBorders>
+            <w:shd w:val="clear" w:color="auto" w:fill="FFFFFF" w:themeFill="background1"/>
+          </w:tcPr>
+          <w:p>
+            <w:pPr>
+              <w:spacing w:before="150"/>
+              <w:rPr>
+                <w:rFonts w:ascii="Arial" w:hAnsi="Arial" w:cs="Arial"/>
+                <w:b/>
+                <w:bCs/>
+              </w:rPr>
+            </w:pPr>
+          </w:p>
+        </w:tc>
       </w:tr>
       <w:tr>
         <w:trPr>
@@ -1364,7 +1632,7 @@
         </w:trPr>
         <w:tc>
           <w:tcPr>
-            <w:tcW w:w="2251" w:type="dxa"/>
+            <w:tcW w:w="1833" w:type="dxa"/>
             <w:tcBorders>
               <w:top w:val="nil"/>
               <w:left w:val="single" w:sz="8" w:space="0" w:color="auto"/>
@@ -1393,7 +1661,7 @@
         </w:tc>
         <w:tc>
           <w:tcPr>
-            <w:tcW w:w="2252" w:type="dxa"/>
+            <w:tcW w:w="2192" w:type="dxa"/>
             <w:tcBorders>
               <w:top w:val="nil"/>
               <w:left w:val="single" w:sz="8" w:space="0" w:color="auto"/>
@@ -1416,7 +1684,7 @@
         </w:tc>
         <w:tc>
           <w:tcPr>
-            <w:tcW w:w="3152" w:type="dxa"/>
+            <w:tcW w:w="2628" w:type="dxa"/>
             <w:tcBorders>
               <w:top w:val="nil"/>
               <w:left w:val="single" w:sz="8" w:space="0" w:color="auto"/>
@@ -1439,7 +1707,7 @@
         </w:tc>
         <w:tc>
           <w:tcPr>
-            <w:tcW w:w="2258" w:type="dxa"/>
+            <w:tcW w:w="1701" w:type="dxa"/>
             <w:tcBorders>
               <w:top w:val="nil"/>
               <w:left w:val="single" w:sz="8" w:space="0" w:color="auto"/>
@@ -1458,6 +1726,28 @@
                 <w:bCs/>
               </w:rPr>
             </w:pPr>
+            <w:bookmarkStart w:id="0" w:name="_GoBack"/>
+            <w:bookmarkEnd w:id="0"/>
+          </w:p>
+        </w:tc>
+        <w:tc>
+          <w:tcPr>
+            <w:tcW w:w="2839" w:type="dxa"/>
+            <w:tcBorders>
+              <w:top w:val="nil"/>
+              <w:left w:val="single" w:sz="8" w:space="0" w:color="auto"/>
+              <w:bottom w:val="single" w:sz="8" w:space="0" w:color="auto"/>
+              <w:right w:val="single" w:sz="8" w:space="0" w:color="auto"/>
+            </w:tcBorders>
+            <w:shd w:val="clear" w:color="auto" w:fill="FFFFFF" w:themeFill="background1"/>
+          </w:tcPr>
+          <w:p>
+            <w:pPr>
+              <w:spacing w:before="150"/>
+              <w:rPr>
+                <w:rStyle w:val="CommentReference"/>
+              </w:rPr>
+            </w:pPr>
           </w:p>
         </w:tc>
       </w:tr>
@@ -1516,6 +1806,28 @@
           <w:lang w:val="en-US"/>
         </w:rPr>
         <w:lastRenderedPageBreak/>
+        <w:t xml:space="preserve">DSB PROPRIETARY INDEX CHANGE WORKFLOW </w:t>
+      </w:r>
+    </w:p>
+    <w:p>
+      <w:pPr>
+        <w:shd w:val="clear" w:color="auto" w:fill="FFFFFF"/>
+        <w:spacing w:before="150"/>
+        <w:jc w:val="center"/>
+        <w:rPr>
+          <w:b/>
+          <w:color w:val="333333"/>
+          <w:u w:val="single"/>
+          <w:lang w:val="en-US"/>
+        </w:rPr>
+      </w:pPr>
+      <w:r>
+        <w:rPr>
+          <w:b/>
+          <w:color w:val="333333"/>
+          <w:u w:val="single"/>
+          <w:lang w:val="en-US"/>
+        </w:rPr>
         <w:t xml:space="preserve">DRAFT </w:t>
       </w:r>
       <w:r>
@@ -1535,6 +1847,14 @@
           <w:u w:val="single"/>
         </w:rPr>
       </w:pPr>
+    </w:p>
+    <w:p>
+      <w:pPr>
+        <w:shd w:val="clear" w:color="auto" w:fill="FFFFFF"/>
+        <w:rPr>
+          <w:u w:val="single"/>
+        </w:rPr>
+      </w:pPr>
       <w:r>
         <w:rPr>
           <w:u w:val="single"/>
@@ -1547,7 +1867,28 @@
         <w:shd w:val="clear" w:color="auto" w:fill="FFFFFF"/>
       </w:pPr>
       <w:r>
-        <w:t>The DSB Proprietary Index Change workflow is designed to provide a mechanism for industry representatives to engage with the DSB in adding new proprietary indices to the DSB enumerated list</w:t>
+        <w:t>Th</w:t>
+      </w:r>
+      <w:r>
+        <w:t>e submission spreadsheet and associated</w:t>
+      </w:r>
+      <w:r>
+        <w:t xml:space="preserve"> workflow </w:t>
+      </w:r>
+      <w:r>
+        <w:t xml:space="preserve">are </w:t>
+      </w:r>
+      <w:r>
+        <w:t>designed to provide a</w:t>
+      </w:r>
+      <w:r>
+        <w:t>n efficient</w:t>
+      </w:r>
+      <w:r>
+        <w:t xml:space="preserve"> mechanism for industry representatives to engage with the DSB in adding new proprietary indices to the DSB enumerated list</w:t>
+      </w:r>
+      <w:r>
+        <w:t xml:space="preserve">. </w:t>
       </w:r>
     </w:p>
     <w:p>
@@ -1558,31 +1899,17 @@
     <w:p>
       <w:pPr>
         <w:shd w:val="clear" w:color="auto" w:fill="FFFFFF"/>
-        <w:rPr>
-          <w:u w:val="single"/>
-        </w:rPr>
       </w:pPr>
       <w:r>
-        <w:rPr>
-          <w:u w:val="single"/>
-        </w:rPr>
-        <w:t>SERVICES</w:t>
+        <w:t>This submission process will only be accepted for the following asset classes:</w:t>
       </w:r>
     </w:p>
     <w:p>
       <w:pPr>
-        <w:shd w:val="clear" w:color="auto" w:fill="FFFFFF"/>
-      </w:pPr>
-      <w:r>
-        <w:t>Once users are registered as Authorised requesters using this form, they will be able to request additions or amendments for the following enumerated Proprietary index lists:</w:t>
-      </w:r>
-    </w:p>
-    <w:p>
-      <w:pPr>
         <w:pStyle w:val="ListParagraph"/>
         <w:numPr>
           <w:ilvl w:val="0"/>
-          <w:numId w:val="9"/>
+          <w:numId w:val="11"/>
         </w:numPr>
         <w:shd w:val="clear" w:color="auto" w:fill="FFFFFF"/>
       </w:pPr>
@@ -1595,7 +1922,7 @@
         <w:pStyle w:val="ListParagraph"/>
         <w:numPr>
           <w:ilvl w:val="0"/>
-          <w:numId w:val="9"/>
+          <w:numId w:val="11"/>
         </w:numPr>
         <w:shd w:val="clear" w:color="auto" w:fill="FFFFFF"/>
       </w:pPr>
@@ -1608,7 +1935,7 @@
         <w:pStyle w:val="ListParagraph"/>
         <w:numPr>
           <w:ilvl w:val="0"/>
-          <w:numId w:val="9"/>
+          <w:numId w:val="11"/>
         </w:numPr>
         <w:shd w:val="clear" w:color="auto" w:fill="FFFFFF"/>
       </w:pPr>
@@ -1618,10 +1945,77 @@
     </w:p>
     <w:p>
       <w:pPr>
+        <w:pStyle w:val="ListParagraph"/>
         <w:shd w:val="clear" w:color="auto" w:fill="FFFFFF"/>
+        <w:ind w:left="360"/>
+      </w:pPr>
+    </w:p>
+    <w:p>
+      <w:pPr>
+        <w:shd w:val="clear" w:color="auto" w:fill="FFFFFF"/>
+      </w:pPr>
+      <w:r>
+        <w:t xml:space="preserve">The full suite of documentation for the process is </w:t>
+      </w:r>
+      <w:hyperlink r:id="rId8" w:history="1">
+        <w:r>
+          <w:rPr>
+            <w:rStyle w:val="Hyperlink"/>
+          </w:rPr>
+          <w:t>&lt;available here&gt;</w:t>
+        </w:r>
+      </w:hyperlink>
+      <w:r>
         <w:rPr>
-          <w:u w:val="single"/>
+          <w:color w:val="5B9BD5" w:themeColor="accent1"/>
         </w:rPr>
+        <w:t xml:space="preserve"> </w:t>
+      </w:r>
+      <w:r>
+        <w:t>and is comprised of:</w:t>
+      </w:r>
+    </w:p>
+    <w:p>
+      <w:pPr>
+        <w:pStyle w:val="ListParagraph"/>
+        <w:numPr>
+          <w:ilvl w:val="0"/>
+          <w:numId w:val="11"/>
+        </w:numPr>
+        <w:shd w:val="clear" w:color="auto" w:fill="FFFFFF"/>
+      </w:pPr>
+      <w:r>
+        <w:t xml:space="preserve">Authorized Requestor Registration Form </w:t>
+      </w:r>
+    </w:p>
+    <w:p>
+      <w:pPr>
+        <w:pStyle w:val="ListParagraph"/>
+        <w:numPr>
+          <w:ilvl w:val="0"/>
+          <w:numId w:val="11"/>
+        </w:numPr>
+        <w:shd w:val="clear" w:color="auto" w:fill="FFFFFF"/>
+      </w:pPr>
+      <w:r>
+        <w:t>DSB Proprietary Index Submission Form</w:t>
+      </w:r>
+    </w:p>
+    <w:p>
+      <w:pPr>
+        <w:pStyle w:val="ListParagraph"/>
+        <w:numPr>
+          <w:ilvl w:val="0"/>
+          <w:numId w:val="11"/>
+        </w:numPr>
+      </w:pPr>
+      <w:r>
+        <w:t xml:space="preserve">DSB Proprietary Index Change Workflow Description  </w:t>
+      </w:r>
+    </w:p>
+    <w:p>
+      <w:pPr>
+        <w:pStyle w:val="ListParagraph"/>
       </w:pPr>
     </w:p>
     <w:p>
@@ -1640,24 +2034,146 @@
     </w:p>
     <w:p>
       <w:pPr>
+        <w:pStyle w:val="ListParagraph"/>
+        <w:numPr>
+          <w:ilvl w:val="0"/>
+          <w:numId w:val="11"/>
+        </w:numPr>
         <w:shd w:val="clear" w:color="auto" w:fill="FFFFFF"/>
       </w:pPr>
       <w:r>
-        <w:t>The DSB Proprietary Index Change workflow will be accessible to Authorised requesters (first time users need to contact the product.management@ANNA-DSB.com for an Authorised Requester form).</w:t>
+        <w:t xml:space="preserve">Only submissions made by </w:t>
+      </w:r>
+      <w:r>
+        <w:t xml:space="preserve">Authorised </w:t>
+      </w:r>
+      <w:r>
+        <w:t>R</w:t>
+      </w:r>
+      <w:r>
+        <w:t>equesters</w:t>
+      </w:r>
+      <w:r>
+        <w:t xml:space="preserve"> will be accepted into the </w:t>
+      </w:r>
+      <w:r>
+        <w:t>DSB</w:t>
+      </w:r>
+      <w:r>
+        <w:t>’s</w:t>
+      </w:r>
+      <w:r>
+        <w:t xml:space="preserve"> Proprietary Index Change workflow</w:t>
       </w:r>
     </w:p>
     <w:p>
       <w:pPr>
+        <w:pStyle w:val="ListParagraph"/>
+        <w:numPr>
+          <w:ilvl w:val="0"/>
+          <w:numId w:val="11"/>
+        </w:numPr>
         <w:shd w:val="clear" w:color="auto" w:fill="FFFFFF"/>
       </w:pPr>
       <w:r>
-        <w:t>Once registered, Authorised requesters can engage with the DSB via the DSB Proprietary Index subm</w:t>
+        <w:t>Authorization must be sought no less than five working days in ad</w:t>
       </w:r>
-      <w:bookmarkStart w:id="0" w:name="_GoBack"/>
-      <w:bookmarkEnd w:id="0"/>
       <w:r>
-        <w:t>ission Form that will be sent to the user along with confirmation of registration as an Authorised requester.</w:t>
+        <w:t>vance of submitting information - using the Authorized Requestor Registration For</w:t>
       </w:r>
+      <w:r>
+        <w:t>m, process described below</w:t>
+      </w:r>
+    </w:p>
+    <w:p>
+      <w:pPr>
+        <w:pStyle w:val="ListParagraph"/>
+        <w:numPr>
+          <w:ilvl w:val="0"/>
+          <w:numId w:val="11"/>
+        </w:numPr>
+        <w:shd w:val="clear" w:color="auto" w:fill="FFFFFF"/>
+      </w:pPr>
+      <w:r>
+        <w:t>Each organization</w:t>
+      </w:r>
+      <w:r>
+        <w:t xml:space="preserve"> wishing to participate in this process</w:t>
+      </w:r>
+      <w:r>
+        <w:t>:</w:t>
+      </w:r>
+    </w:p>
+    <w:p>
+      <w:pPr>
+        <w:pStyle w:val="ListParagraph"/>
+        <w:numPr>
+          <w:ilvl w:val="1"/>
+          <w:numId w:val="11"/>
+        </w:numPr>
+        <w:shd w:val="clear" w:color="auto" w:fill="FFFFFF"/>
+      </w:pPr>
+      <w:r>
+        <w:t xml:space="preserve">must have at least one nominated administrator </w:t>
+      </w:r>
+    </w:p>
+    <w:p>
+      <w:pPr>
+        <w:pStyle w:val="ListParagraph"/>
+        <w:numPr>
+          <w:ilvl w:val="1"/>
+          <w:numId w:val="11"/>
+        </w:numPr>
+        <w:shd w:val="clear" w:color="auto" w:fill="FFFFFF"/>
+      </w:pPr>
+      <w:r>
+        <w:t xml:space="preserve">is responsible for maintaining its list of authorized users </w:t>
+      </w:r>
+    </w:p>
+    <w:p>
+      <w:pPr>
+        <w:pStyle w:val="ListParagraph"/>
+        <w:numPr>
+          <w:ilvl w:val="1"/>
+          <w:numId w:val="11"/>
+        </w:numPr>
+        <w:shd w:val="clear" w:color="auto" w:fill="FFFFFF"/>
+      </w:pPr>
+      <w:r>
+        <w:t xml:space="preserve">will be allowed a maximum of six </w:t>
+      </w:r>
+      <w:r>
+        <w:t xml:space="preserve">nominated </w:t>
+      </w:r>
+      <w:r>
+        <w:t>users</w:t>
+      </w:r>
+    </w:p>
+    <w:p>
+      <w:pPr>
+        <w:pStyle w:val="ListParagraph"/>
+        <w:numPr>
+          <w:ilvl w:val="1"/>
+          <w:numId w:val="11"/>
+        </w:numPr>
+        <w:shd w:val="clear" w:color="auto" w:fill="FFFFFF"/>
+      </w:pPr>
+      <w:r>
+        <w:t>must be a valid DSB User i.e. a signatory or name</w:t>
+      </w:r>
+      <w:r>
+        <w:t>d</w:t>
+      </w:r>
+      <w:r>
+        <w:t xml:space="preserve"> Affiliate as set out in the DSB Access and Usage Agreement </w:t>
+      </w:r>
+    </w:p>
+    <w:p>
+      <w:pPr>
+        <w:pStyle w:val="ListParagraph"/>
+        <w:shd w:val="clear" w:color="auto" w:fill="FFFFFF"/>
+        <w:ind w:left="1080"/>
+      </w:pPr>
     </w:p>
     <w:p>
       <w:pPr>
@@ -1665,6 +2181,185 @@
         <w:rPr>
           <w:u w:val="single"/>
         </w:rPr>
+      </w:pPr>
+      <w:r>
+        <w:rPr>
+          <w:u w:val="single"/>
+        </w:rPr>
+        <w:t>PROCESS:</w:t>
+      </w:r>
+    </w:p>
+    <w:p>
+      <w:pPr>
+        <w:pStyle w:val="ListParagraph"/>
+        <w:numPr>
+          <w:ilvl w:val="0"/>
+          <w:numId w:val="11"/>
+        </w:numPr>
+        <w:shd w:val="clear" w:color="auto" w:fill="FFFFFF"/>
+      </w:pPr>
+      <w:r>
+        <w:t xml:space="preserve">Authorised </w:t>
+      </w:r>
+      <w:r>
+        <w:t>R</w:t>
+      </w:r>
+      <w:r>
+        <w:t xml:space="preserve">equesters </w:t>
+      </w:r>
+      <w:r>
+        <w:t xml:space="preserve">use the </w:t>
+      </w:r>
+      <w:r>
+        <w:t xml:space="preserve">DSB Proprietary Index Submission Form </w:t>
+      </w:r>
+      <w:r>
+        <w:t xml:space="preserve">to submit any additions to the </w:t>
+      </w:r>
+      <w:r>
+        <w:t xml:space="preserve">proprietary </w:t>
+      </w:r>
+      <w:r>
+        <w:t>index list</w:t>
+      </w:r>
+    </w:p>
+    <w:p>
+      <w:pPr>
+        <w:pStyle w:val="ListParagraph"/>
+        <w:numPr>
+          <w:ilvl w:val="0"/>
+          <w:numId w:val="11"/>
+        </w:numPr>
+        <w:shd w:val="clear" w:color="auto" w:fill="FFFFFF"/>
+      </w:pPr>
+      <w:r>
+        <w:t xml:space="preserve">Send </w:t>
+      </w:r>
+      <w:r>
+        <w:t>the completed form</w:t>
+      </w:r>
+      <w:r>
+        <w:t xml:space="preserve"> to </w:t>
+      </w:r>
+      <w:hyperlink r:id="rId9" w:history="1">
+        <w:r>
+          <w:rPr>
+            <w:rStyle w:val="Hyperlink"/>
+          </w:rPr>
+          <w:t>product.management@anna-dsb.com</w:t>
+        </w:r>
+      </w:hyperlink>
+      <w:r>
+        <w:t xml:space="preserve"> </w:t>
+      </w:r>
+    </w:p>
+    <w:p>
+      <w:pPr>
+        <w:pStyle w:val="ListParagraph"/>
+        <w:numPr>
+          <w:ilvl w:val="0"/>
+          <w:numId w:val="11"/>
+        </w:numPr>
+        <w:shd w:val="clear" w:color="auto" w:fill="FFFFFF"/>
+      </w:pPr>
+      <w:r>
+        <w:t>On receipt of submissions, the DSB will update the publicly</w:t>
+      </w:r>
+      <w:r>
+        <w:t xml:space="preserve"> available list of enumerations via either GitHub or daily download file and will consist of the unique organisational prefix and index name only</w:t>
+      </w:r>
+    </w:p>
+    <w:p>
+      <w:pPr>
+        <w:pStyle w:val="ListParagraph"/>
+        <w:numPr>
+          <w:ilvl w:val="0"/>
+          <w:numId w:val="11"/>
+        </w:numPr>
+        <w:shd w:val="clear" w:color="auto" w:fill="FFFFFF"/>
+      </w:pPr>
+      <w:r>
+        <w:t xml:space="preserve">Please note that enumerations cannot be deleted </w:t>
+      </w:r>
+      <w:r>
+        <w:t xml:space="preserve">or amended </w:t>
+      </w:r>
+    </w:p>
+    <w:p>
+      <w:pPr>
+        <w:pStyle w:val="ListParagraph"/>
+        <w:numPr>
+          <w:ilvl w:val="0"/>
+          <w:numId w:val="11"/>
+        </w:numPr>
+        <w:shd w:val="clear" w:color="auto" w:fill="FFFFFF"/>
+      </w:pPr>
+      <w:r>
+        <w:t xml:space="preserve">Timing: </w:t>
+      </w:r>
+    </w:p>
+    <w:p>
+      <w:pPr>
+        <w:pStyle w:val="ListParagraph"/>
+        <w:numPr>
+          <w:ilvl w:val="1"/>
+          <w:numId w:val="11"/>
+        </w:numPr>
+        <w:shd w:val="clear" w:color="auto" w:fill="FFFFFF"/>
+      </w:pPr>
+      <w:r>
+        <w:t xml:space="preserve">The DSB will endeavour to acknowledge and include on the “proprietary index master list” within </w:t>
+      </w:r>
+      <w:r>
+        <w:t>24</w:t>
+      </w:r>
+      <w:r>
+        <w:t xml:space="preserve"> hours, although this is likely </w:t>
+      </w:r>
+      <w:r>
+        <w:t>to be</w:t>
+      </w:r>
+      <w:r>
+        <w:t xml:space="preserve"> less </w:t>
+      </w:r>
+    </w:p>
+    <w:p>
+      <w:pPr>
+        <w:pStyle w:val="ListParagraph"/>
+        <w:numPr>
+          <w:ilvl w:val="1"/>
+          <w:numId w:val="11"/>
+        </w:numPr>
+        <w:shd w:val="clear" w:color="auto" w:fill="FFFFFF"/>
+      </w:pPr>
+      <w:r>
+        <w:t xml:space="preserve">London working hours only with submissions ratified and included on the “proprietary </w:t>
+      </w:r>
+      <w:r>
+        <w:t xml:space="preserve">index </w:t>
+      </w:r>
+      <w:r>
+        <w:t xml:space="preserve">master list” between 9am and 6pm on a London business day </w:t>
+      </w:r>
+    </w:p>
+    <w:p>
+      <w:pPr>
+        <w:pStyle w:val="ListParagraph"/>
+        <w:numPr>
+          <w:ilvl w:val="1"/>
+          <w:numId w:val="11"/>
+        </w:numPr>
+        <w:shd w:val="clear" w:color="auto" w:fill="FFFFFF"/>
+      </w:pPr>
+      <w:r>
+        <w:t xml:space="preserve">If there is sufficient industry interest, the DSB could investigate significantly automating the submission process, thereby improving responsiveness </w:t>
+      </w:r>
+    </w:p>
+    <w:p>
+      <w:pPr>
+        <w:pStyle w:val="ListParagraph"/>
+        <w:shd w:val="clear" w:color="auto" w:fill="FFFFFF"/>
+        <w:ind w:left="1080"/>
       </w:pPr>
     </w:p>
     <w:p>
@@ -1686,19 +2381,55 @@
         <w:shd w:val="clear" w:color="auto" w:fill="FFFFFF"/>
       </w:pPr>
       <w:r>
-        <w:t xml:space="preserve">The User (or its </w:t>
+        <w:t xml:space="preserve">The User (or its Affiliates) are prohibited from using this form to submit information that is subject to intellectual property constraints and acknowledge that the User is free to share the data with the </w:t>
       </w:r>
       <w:r>
-        <w:t>Affiliates</w:t>
+        <w:lastRenderedPageBreak/>
+        <w:t xml:space="preserve">DSB. The User (and its Affiliates) also acknowledge that any data provided to the DSB via this form </w:t>
       </w:r>
       <w:r>
-        <w:t xml:space="preserve">) are prohibited from using this form to submit information that is subject to intellectual property constraints and </w:t>
+        <w:t xml:space="preserve">will remain </w:t>
       </w:r>
       <w:r>
-        <w:t>acknowledge</w:t>
+        <w:t xml:space="preserve">fully distributable to all users of the DSB as set out in the DSB Access and Usage Agreement and accompanying Policies. </w:t>
+      </w:r>
+    </w:p>
+    <w:p>
+      <w:pPr>
+        <w:shd w:val="clear" w:color="auto" w:fill="FFFFFF"/>
+      </w:pPr>
+    </w:p>
+    <w:p>
+      <w:pPr>
+        <w:shd w:val="clear" w:color="auto" w:fill="FFFFFF"/>
+      </w:pPr>
+      <w:r>
+        <w:t xml:space="preserve">Furthermore, </w:t>
       </w:r>
       <w:r>
-        <w:t xml:space="preserve"> that the User is free to share the data with the DSB. The User (and its Affiliates) also acknowledge that any data provided to the DSB via this form is fully distributable to all users of the DSB as set out in the DSB Access and Usage Agreement and accompanying Policies. </w:t>
+        <w:t>DSB data is available via file download to all users of the service</w:t>
+      </w:r>
+      <w:r>
+        <w:t xml:space="preserve"> and</w:t>
+      </w:r>
+      <w:r>
+        <w:t xml:space="preserve"> can be accessed, copied, reproduced, stored, distributed, disclosed, derived or otherwise communicated by any user of the DSB service, subject to the Third Party Data provision in the Acceptable Use Policy.</w:t>
+      </w:r>
+    </w:p>
+    <w:p>
+      <w:pPr>
+        <w:shd w:val="clear" w:color="auto" w:fill="FFFFFF"/>
+      </w:pPr>
+    </w:p>
+    <w:p>
+      <w:pPr>
+        <w:shd w:val="clear" w:color="auto" w:fill="FFFFFF"/>
+      </w:pPr>
+      <w:r>
+        <w:t>Users submitting data to the DSB do so on behalf of the o</w:t>
+      </w:r>
+      <w:r>
+        <w:t>rganisation for whom they are authorised requesters and by inference the authorised user’s organisation complies with the usage terms above.</w:t>
       </w:r>
     </w:p>
     <w:p>
@@ -1722,6 +2453,11 @@
     <w:p>
       <w:pPr>
         <w:shd w:val="clear" w:color="auto" w:fill="FFFFFF"/>
+      </w:pPr>
+    </w:p>
+    <w:p>
+      <w:pPr>
+        <w:shd w:val="clear" w:color="auto" w:fill="FFFFFF"/>
         <w:rPr>
           <w:b/>
         </w:rPr>
@@ -1730,24 +2466,18 @@
         <w:rPr>
           <w:b/>
         </w:rPr>
-        <w:t xml:space="preserve">Please note that these terms are subject to </w:t>
+        <w:t xml:space="preserve">Please note that these terms </w:t>
       </w:r>
       <w:r>
         <w:rPr>
           <w:b/>
         </w:rPr>
-        <w:t>change</w:t>
-      </w:r>
-      <w:r>
-        <w:rPr>
-          <w:b/>
-        </w:rPr>
-        <w:t xml:space="preserve"> and will be confirmed on 6 October 2017</w:t>
+        <w:t>may be subject to change</w:t>
       </w:r>
     </w:p>
     <w:sectPr>
-      <w:headerReference w:type="default" r:id="rId8"/>
-      <w:footerReference w:type="default" r:id="rId9"/>
+      <w:headerReference w:type="default" r:id="rId10"/>
+      <w:footerReference w:type="default" r:id="rId11"/>
       <w:pgSz w:w="11906" w:h="16838"/>
       <w:pgMar w:top="1440" w:right="1440" w:bottom="1440" w:left="1440" w:header="708" w:footer="708" w:gutter="0"/>
       <w:cols w:space="708"/>
@@ -1835,6 +2565,13 @@
                 <w:sz w:val="18"/>
                 <w:szCs w:val="4"/>
               </w:rPr>
+              <w:t>Version 1.0</w:t>
+            </w:r>
+            <w:r>
+              <w:rPr>
+                <w:sz w:val="18"/>
+                <w:szCs w:val="4"/>
+              </w:rPr>
               <w:tab/>
             </w:r>
             <w:r>
@@ -1875,7 +2612,7 @@
                 <w:sz w:val="18"/>
                 <w:szCs w:val="18"/>
               </w:rPr>
-              <w:t>1</w:t>
+              <w:t>2</w:t>
             </w:r>
             <w:r>
               <w:rPr>
@@ -1923,7 +2660,7 @@
                 <w:sz w:val="18"/>
                 <w:szCs w:val="18"/>
               </w:rPr>
-              <w:t>2</w:t>
+              <w:t>3</w:t>
             </w:r>
             <w:r>
               <w:rPr>
@@ -1959,6 +2696,37 @@
     <w:p>
       <w:r>
         <w:continuationSeparator/>
+      </w:r>
+    </w:p>
+  </w:footnote>
+  <w:footnote w:id="1">
+    <w:p>
+      <w:pPr>
+        <w:pStyle w:val="FootnoteText"/>
+      </w:pPr>
+      <w:r>
+        <w:rPr>
+          <w:rStyle w:val="FootnoteReference"/>
+        </w:rPr>
+        <w:footnoteRef/>
+      </w:r>
+      <w:r>
+        <w:t xml:space="preserve"> The first submission made by an organisation representative will be assigned a randomly generated </w:t>
+      </w:r>
+      <w:r>
+        <w:t>4-digit</w:t>
+      </w:r>
+      <w:r>
+        <w:t xml:space="preserve"> numerical prefix that will used as the prefix against each index name in the ‘Proprietary Index master list’ file that is </w:t>
+      </w:r>
+      <w:r>
+        <w:t xml:space="preserve">published. This ensures anonymity for industry and uniqueness </w:t>
+      </w:r>
+      <w:r>
+        <w:t xml:space="preserve">of </w:t>
+      </w:r>
+      <w:r>
+        <w:t>submitted proprietary index names.</w:t>
       </w:r>
     </w:p>
   </w:footnote>
@@ -2188,6 +2956,118 @@
     </w:lvl>
   </w:abstractNum>
   <w:abstractNum w:abstractNumId="1" w15:restartNumberingAfterBreak="0">
+    <w:nsid w:val="05AD73CD"/>
+    <w:multiLevelType w:val="hybridMultilevel"/>
+    <w:tmpl w:val="837E1464"/>
+    <w:lvl w:ilvl="0" w:tplc="42B0C224">
+      <w:numFmt w:val="bullet"/>
+      <w:lvlText w:val=""/>
+      <w:lvlJc w:val="left"/>
+      <w:pPr>
+        <w:ind w:left="720" w:hanging="360"/>
+      </w:pPr>
+      <w:rPr>
+        <w:rFonts w:ascii="Symbol" w:eastAsiaTheme="minorHAnsi" w:hAnsi="Symbol" w:cs="Calibri" w:hint="default"/>
+      </w:rPr>
+    </w:lvl>
+    <w:lvl w:ilvl="1" w:tplc="08090003" w:tentative="1">
+      <w:start w:val="1"/>
+      <w:numFmt w:val="bullet"/>
+      <w:lvlText w:val="o"/>
+      <w:lvlJc w:val="left"/>
+      <w:pPr>
+        <w:ind w:left="1440" w:hanging="360"/>
+      </w:pPr>
+      <w:rPr>
+        <w:rFonts w:ascii="Courier New" w:hAnsi="Courier New" w:cs="Courier New" w:hint="default"/>
+      </w:rPr>
+    </w:lvl>
+    <w:lvl w:ilvl="2" w:tplc="08090005" w:tentative="1">
+      <w:start w:val="1"/>
+      <w:numFmt w:val="bullet"/>
+      <w:lvlText w:val=""/>
+      <w:lvlJc w:val="left"/>
+      <w:pPr>
+        <w:ind w:left="2160" w:hanging="360"/>
+      </w:pPr>
+      <w:rPr>
+        <w:rFonts w:ascii="Wingdings" w:hAnsi="Wingdings" w:hint="default"/>
+      </w:rPr>
+    </w:lvl>
+    <w:lvl w:ilvl="3" w:tplc="08090001" w:tentative="1">
+      <w:start w:val="1"/>
+      <w:numFmt w:val="bullet"/>
+      <w:lvlText w:val=""/>
+      <w:lvlJc w:val="left"/>
+      <w:pPr>
+        <w:ind w:left="2880" w:hanging="360"/>
+      </w:pPr>
+      <w:rPr>
+        <w:rFonts w:ascii="Symbol" w:hAnsi="Symbol" w:hint="default"/>
+      </w:rPr>
+    </w:lvl>
+    <w:lvl w:ilvl="4" w:tplc="08090003" w:tentative="1">
+      <w:start w:val="1"/>
+      <w:numFmt w:val="bullet"/>
+      <w:lvlText w:val="o"/>
+      <w:lvlJc w:val="left"/>
+      <w:pPr>
+        <w:ind w:left="3600" w:hanging="360"/>
+      </w:pPr>
+      <w:rPr>
+        <w:rFonts w:ascii="Courier New" w:hAnsi="Courier New" w:cs="Courier New" w:hint="default"/>
+      </w:rPr>
+    </w:lvl>
+    <w:lvl w:ilvl="5" w:tplc="08090005" w:tentative="1">
+      <w:start w:val="1"/>
+      <w:numFmt w:val="bullet"/>
+      <w:lvlText w:val=""/>
+      <w:lvlJc w:val="left"/>
+      <w:pPr>
+        <w:ind w:left="4320" w:hanging="360"/>
+      </w:pPr>
+      <w:rPr>
+        <w:rFonts w:ascii="Wingdings" w:hAnsi="Wingdings" w:hint="default"/>
+      </w:rPr>
+    </w:lvl>
+    <w:lvl w:ilvl="6" w:tplc="08090001" w:tentative="1">
+      <w:start w:val="1"/>
+      <w:numFmt w:val="bullet"/>
+      <w:lvlText w:val=""/>
+      <w:lvlJc w:val="left"/>
+      <w:pPr>
+        <w:ind w:left="5040" w:hanging="360"/>
+      </w:pPr>
+      <w:rPr>
+        <w:rFonts w:ascii="Symbol" w:hAnsi="Symbol" w:hint="default"/>
+      </w:rPr>
+    </w:lvl>
+    <w:lvl w:ilvl="7" w:tplc="08090003" w:tentative="1">
+      <w:start w:val="1"/>
+      <w:numFmt w:val="bullet"/>
+      <w:lvlText w:val="o"/>
+      <w:lvlJc w:val="left"/>
+      <w:pPr>
+        <w:ind w:left="5760" w:hanging="360"/>
+      </w:pPr>
+      <w:rPr>
+        <w:rFonts w:ascii="Courier New" w:hAnsi="Courier New" w:cs="Courier New" w:hint="default"/>
+      </w:rPr>
+    </w:lvl>
+    <w:lvl w:ilvl="8" w:tplc="08090005" w:tentative="1">
+      <w:start w:val="1"/>
+      <w:numFmt w:val="bullet"/>
+      <w:lvlText w:val=""/>
+      <w:lvlJc w:val="left"/>
+      <w:pPr>
+        <w:ind w:left="6480" w:hanging="360"/>
+      </w:pPr>
+      <w:rPr>
+        <w:rFonts w:ascii="Wingdings" w:hAnsi="Wingdings" w:hint="default"/>
+      </w:rPr>
+    </w:lvl>
+  </w:abstractNum>
+  <w:abstractNum w:abstractNumId="2" w15:restartNumberingAfterBreak="0">
     <w:nsid w:val="0CE3234D"/>
     <w:multiLevelType w:val="hybridMultilevel"/>
     <w:tmpl w:val="D8165A5A"/>
@@ -2300,7 +3180,7 @@
       </w:rPr>
     </w:lvl>
   </w:abstractNum>
-  <w:abstractNum w:abstractNumId="2" w15:restartNumberingAfterBreak="0">
+  <w:abstractNum w:abstractNumId="3" w15:restartNumberingAfterBreak="0">
     <w:nsid w:val="17AB3891"/>
     <w:multiLevelType w:val="hybridMultilevel"/>
     <w:tmpl w:val="7EF63D38"/>
@@ -2413,7 +3293,7 @@
       </w:rPr>
     </w:lvl>
   </w:abstractNum>
-  <w:abstractNum w:abstractNumId="3" w15:restartNumberingAfterBreak="0">
+  <w:abstractNum w:abstractNumId="4" w15:restartNumberingAfterBreak="0">
     <w:nsid w:val="19977C6C"/>
     <w:multiLevelType w:val="hybridMultilevel"/>
     <w:tmpl w:val="252EA3BC"/>
@@ -2499,7 +3379,7 @@
       </w:pPr>
     </w:lvl>
   </w:abstractNum>
-  <w:abstractNum w:abstractNumId="4" w15:restartNumberingAfterBreak="0">
+  <w:abstractNum w:abstractNumId="5" w15:restartNumberingAfterBreak="0">
     <w:nsid w:val="19FA315C"/>
     <w:multiLevelType w:val="hybridMultilevel"/>
     <w:tmpl w:val="B6BE0AE8"/>
@@ -2612,7 +3492,7 @@
       </w:rPr>
     </w:lvl>
   </w:abstractNum>
-  <w:abstractNum w:abstractNumId="5" w15:restartNumberingAfterBreak="0">
+  <w:abstractNum w:abstractNumId="6" w15:restartNumberingAfterBreak="0">
     <w:nsid w:val="4B2A5F68"/>
     <w:multiLevelType w:val="hybridMultilevel"/>
     <w:tmpl w:val="BE4A9AC6"/>
@@ -2622,7 +3502,7 @@
       <w:lvlText w:val=""/>
       <w:lvlJc w:val="left"/>
       <w:pPr>
-        <w:ind w:left="870" w:hanging="510"/>
+        <w:ind w:left="510" w:hanging="510"/>
       </w:pPr>
       <w:rPr>
         <w:rFonts w:ascii="Symbol" w:hAnsi="Symbol" w:hint="default"/>
@@ -2634,7 +3514,7 @@
       <w:lvlText w:val="o"/>
       <w:lvlJc w:val="left"/>
       <w:pPr>
-        <w:ind w:left="1440" w:hanging="360"/>
+        <w:ind w:left="1080" w:hanging="360"/>
       </w:pPr>
       <w:rPr>
         <w:rFonts w:ascii="Courier New" w:hAnsi="Courier New" w:cs="Courier New" w:hint="default"/>
@@ -2646,7 +3526,7 @@
       <w:lvlText w:val=""/>
       <w:lvlJc w:val="left"/>
       <w:pPr>
-        <w:ind w:left="2160" w:hanging="360"/>
+        <w:ind w:left="1800" w:hanging="360"/>
       </w:pPr>
       <w:rPr>
         <w:rFonts w:ascii="Wingdings" w:hAnsi="Wingdings" w:hint="default"/>
@@ -2658,7 +3538,7 @@
       <w:lvlText w:val=""/>
       <w:lvlJc w:val="left"/>
       <w:pPr>
-        <w:ind w:left="2880" w:hanging="360"/>
+        <w:ind w:left="2520" w:hanging="360"/>
       </w:pPr>
       <w:rPr>
         <w:rFonts w:ascii="Symbol" w:hAnsi="Symbol" w:hint="default"/>
@@ -2670,7 +3550,7 @@
       <w:lvlText w:val="o"/>
       <w:lvlJc w:val="left"/>
       <w:pPr>
-        <w:ind w:left="3600" w:hanging="360"/>
+        <w:ind w:left="3240" w:hanging="360"/>
       </w:pPr>
       <w:rPr>
         <w:rFonts w:ascii="Courier New" w:hAnsi="Courier New" w:cs="Courier New" w:hint="default"/>
@@ -2682,7 +3562,7 @@
       <w:lvlText w:val=""/>
       <w:lvlJc w:val="left"/>
       <w:pPr>
-        <w:ind w:left="4320" w:hanging="360"/>
+        <w:ind w:left="3960" w:hanging="360"/>
       </w:pPr>
       <w:rPr>
         <w:rFonts w:ascii="Wingdings" w:hAnsi="Wingdings" w:hint="default"/>
@@ -2694,7 +3574,7 @@
       <w:lvlText w:val=""/>
       <w:lvlJc w:val="left"/>
       <w:pPr>
-        <w:ind w:left="5040" w:hanging="360"/>
+        <w:ind w:left="4680" w:hanging="360"/>
       </w:pPr>
       <w:rPr>
         <w:rFonts w:ascii="Symbol" w:hAnsi="Symbol" w:hint="default"/>
@@ -2706,7 +3586,7 @@
       <w:lvlText w:val="o"/>
       <w:lvlJc w:val="left"/>
       <w:pPr>
-        <w:ind w:left="5760" w:hanging="360"/>
+        <w:ind w:left="5400" w:hanging="360"/>
       </w:pPr>
       <w:rPr>
         <w:rFonts w:ascii="Courier New" w:hAnsi="Courier New" w:cs="Courier New" w:hint="default"/>
@@ -2718,14 +3598,14 @@
       <w:lvlText w:val=""/>
       <w:lvlJc w:val="left"/>
       <w:pPr>
-        <w:ind w:left="6480" w:hanging="360"/>
+        <w:ind w:left="6120" w:hanging="360"/>
       </w:pPr>
       <w:rPr>
         <w:rFonts w:ascii="Wingdings" w:hAnsi="Wingdings" w:hint="default"/>
       </w:rPr>
     </w:lvl>
   </w:abstractNum>
-  <w:abstractNum w:abstractNumId="6" w15:restartNumberingAfterBreak="0">
+  <w:abstractNum w:abstractNumId="7" w15:restartNumberingAfterBreak="0">
     <w:nsid w:val="6BF97478"/>
     <w:multiLevelType w:val="hybridMultilevel"/>
     <w:tmpl w:val="0540CCF6"/>
@@ -2838,7 +3718,7 @@
       </w:rPr>
     </w:lvl>
   </w:abstractNum>
-  <w:abstractNum w:abstractNumId="7" w15:restartNumberingAfterBreak="0">
+  <w:abstractNum w:abstractNumId="8" w15:restartNumberingAfterBreak="0">
     <w:nsid w:val="6D0D5806"/>
     <w:multiLevelType w:val="hybridMultilevel"/>
     <w:tmpl w:val="D3167314"/>
@@ -2950,8 +3830,232 @@
       </w:rPr>
     </w:lvl>
   </w:abstractNum>
+  <w:abstractNum w:abstractNumId="9" w15:restartNumberingAfterBreak="0">
+    <w:nsid w:val="6DC74549"/>
+    <w:multiLevelType w:val="hybridMultilevel"/>
+    <w:tmpl w:val="8458C9FA"/>
+    <w:lvl w:ilvl="0" w:tplc="42B0C224">
+      <w:numFmt w:val="bullet"/>
+      <w:lvlText w:val=""/>
+      <w:lvlJc w:val="left"/>
+      <w:pPr>
+        <w:ind w:left="360" w:hanging="360"/>
+      </w:pPr>
+      <w:rPr>
+        <w:rFonts w:ascii="Symbol" w:eastAsiaTheme="minorHAnsi" w:hAnsi="Symbol" w:cs="Calibri" w:hint="default"/>
+      </w:rPr>
+    </w:lvl>
+    <w:lvl w:ilvl="1" w:tplc="08090003">
+      <w:start w:val="1"/>
+      <w:numFmt w:val="bullet"/>
+      <w:lvlText w:val="o"/>
+      <w:lvlJc w:val="left"/>
+      <w:pPr>
+        <w:ind w:left="1080" w:hanging="360"/>
+      </w:pPr>
+      <w:rPr>
+        <w:rFonts w:ascii="Courier New" w:hAnsi="Courier New" w:cs="Courier New" w:hint="default"/>
+      </w:rPr>
+    </w:lvl>
+    <w:lvl w:ilvl="2" w:tplc="08090005">
+      <w:start w:val="1"/>
+      <w:numFmt w:val="bullet"/>
+      <w:lvlText w:val=""/>
+      <w:lvlJc w:val="left"/>
+      <w:pPr>
+        <w:ind w:left="1800" w:hanging="360"/>
+      </w:pPr>
+      <w:rPr>
+        <w:rFonts w:ascii="Wingdings" w:hAnsi="Wingdings" w:hint="default"/>
+      </w:rPr>
+    </w:lvl>
+    <w:lvl w:ilvl="3" w:tplc="08090001" w:tentative="1">
+      <w:start w:val="1"/>
+      <w:numFmt w:val="bullet"/>
+      <w:lvlText w:val=""/>
+      <w:lvlJc w:val="left"/>
+      <w:pPr>
+        <w:ind w:left="2520" w:hanging="360"/>
+      </w:pPr>
+      <w:rPr>
+        <w:rFonts w:ascii="Symbol" w:hAnsi="Symbol" w:hint="default"/>
+      </w:rPr>
+    </w:lvl>
+    <w:lvl w:ilvl="4" w:tplc="08090003" w:tentative="1">
+      <w:start w:val="1"/>
+      <w:numFmt w:val="bullet"/>
+      <w:lvlText w:val="o"/>
+      <w:lvlJc w:val="left"/>
+      <w:pPr>
+        <w:ind w:left="3240" w:hanging="360"/>
+      </w:pPr>
+      <w:rPr>
+        <w:rFonts w:ascii="Courier New" w:hAnsi="Courier New" w:cs="Courier New" w:hint="default"/>
+      </w:rPr>
+    </w:lvl>
+    <w:lvl w:ilvl="5" w:tplc="08090005" w:tentative="1">
+      <w:start w:val="1"/>
+      <w:numFmt w:val="bullet"/>
+      <w:lvlText w:val=""/>
+      <w:lvlJc w:val="left"/>
+      <w:pPr>
+        <w:ind w:left="3960" w:hanging="360"/>
+      </w:pPr>
+      <w:rPr>
+        <w:rFonts w:ascii="Wingdings" w:hAnsi="Wingdings" w:hint="default"/>
+      </w:rPr>
+    </w:lvl>
+    <w:lvl w:ilvl="6" w:tplc="08090001" w:tentative="1">
+      <w:start w:val="1"/>
+      <w:numFmt w:val="bullet"/>
+      <w:lvlText w:val=""/>
+      <w:lvlJc w:val="left"/>
+      <w:pPr>
+        <w:ind w:left="4680" w:hanging="360"/>
+      </w:pPr>
+      <w:rPr>
+        <w:rFonts w:ascii="Symbol" w:hAnsi="Symbol" w:hint="default"/>
+      </w:rPr>
+    </w:lvl>
+    <w:lvl w:ilvl="7" w:tplc="08090003" w:tentative="1">
+      <w:start w:val="1"/>
+      <w:numFmt w:val="bullet"/>
+      <w:lvlText w:val="o"/>
+      <w:lvlJc w:val="left"/>
+      <w:pPr>
+        <w:ind w:left="5400" w:hanging="360"/>
+      </w:pPr>
+      <w:rPr>
+        <w:rFonts w:ascii="Courier New" w:hAnsi="Courier New" w:cs="Courier New" w:hint="default"/>
+      </w:rPr>
+    </w:lvl>
+    <w:lvl w:ilvl="8" w:tplc="08090005" w:tentative="1">
+      <w:start w:val="1"/>
+      <w:numFmt w:val="bullet"/>
+      <w:lvlText w:val=""/>
+      <w:lvlJc w:val="left"/>
+      <w:pPr>
+        <w:ind w:left="6120" w:hanging="360"/>
+      </w:pPr>
+      <w:rPr>
+        <w:rFonts w:ascii="Wingdings" w:hAnsi="Wingdings" w:hint="default"/>
+      </w:rPr>
+    </w:lvl>
+  </w:abstractNum>
+  <w:abstractNum w:abstractNumId="10" w15:restartNumberingAfterBreak="0">
+    <w:nsid w:val="6F0E3487"/>
+    <w:multiLevelType w:val="hybridMultilevel"/>
+    <w:tmpl w:val="34005970"/>
+    <w:lvl w:ilvl="0" w:tplc="42B0C224">
+      <w:numFmt w:val="bullet"/>
+      <w:lvlText w:val=""/>
+      <w:lvlJc w:val="left"/>
+      <w:pPr>
+        <w:ind w:left="720" w:hanging="360"/>
+      </w:pPr>
+      <w:rPr>
+        <w:rFonts w:ascii="Symbol" w:eastAsiaTheme="minorHAnsi" w:hAnsi="Symbol" w:cs="Calibri" w:hint="default"/>
+      </w:rPr>
+    </w:lvl>
+    <w:lvl w:ilvl="1" w:tplc="08090003" w:tentative="1">
+      <w:start w:val="1"/>
+      <w:numFmt w:val="bullet"/>
+      <w:lvlText w:val="o"/>
+      <w:lvlJc w:val="left"/>
+      <w:pPr>
+        <w:ind w:left="1440" w:hanging="360"/>
+      </w:pPr>
+      <w:rPr>
+        <w:rFonts w:ascii="Courier New" w:hAnsi="Courier New" w:cs="Courier New" w:hint="default"/>
+      </w:rPr>
+    </w:lvl>
+    <w:lvl w:ilvl="2" w:tplc="08090005" w:tentative="1">
+      <w:start w:val="1"/>
+      <w:numFmt w:val="bullet"/>
+      <w:lvlText w:val=""/>
+      <w:lvlJc w:val="left"/>
+      <w:pPr>
+        <w:ind w:left="2160" w:hanging="360"/>
+      </w:pPr>
+      <w:rPr>
+        <w:rFonts w:ascii="Wingdings" w:hAnsi="Wingdings" w:hint="default"/>
+      </w:rPr>
+    </w:lvl>
+    <w:lvl w:ilvl="3" w:tplc="08090001" w:tentative="1">
+      <w:start w:val="1"/>
+      <w:numFmt w:val="bullet"/>
+      <w:lvlText w:val=""/>
+      <w:lvlJc w:val="left"/>
+      <w:pPr>
+        <w:ind w:left="2880" w:hanging="360"/>
+      </w:pPr>
+      <w:rPr>
+        <w:rFonts w:ascii="Symbol" w:hAnsi="Symbol" w:hint="default"/>
+      </w:rPr>
+    </w:lvl>
+    <w:lvl w:ilvl="4" w:tplc="08090003" w:tentative="1">
+      <w:start w:val="1"/>
+      <w:numFmt w:val="bullet"/>
+      <w:lvlText w:val="o"/>
+      <w:lvlJc w:val="left"/>
+      <w:pPr>
+        <w:ind w:left="3600" w:hanging="360"/>
+      </w:pPr>
+      <w:rPr>
+        <w:rFonts w:ascii="Courier New" w:hAnsi="Courier New" w:cs="Courier New" w:hint="default"/>
+      </w:rPr>
+    </w:lvl>
+    <w:lvl w:ilvl="5" w:tplc="08090005" w:tentative="1">
+      <w:start w:val="1"/>
+      <w:numFmt w:val="bullet"/>
+      <w:lvlText w:val=""/>
+      <w:lvlJc w:val="left"/>
+      <w:pPr>
+        <w:ind w:left="4320" w:hanging="360"/>
+      </w:pPr>
+      <w:rPr>
+        <w:rFonts w:ascii="Wingdings" w:hAnsi="Wingdings" w:hint="default"/>
+      </w:rPr>
+    </w:lvl>
+    <w:lvl w:ilvl="6" w:tplc="08090001" w:tentative="1">
+      <w:start w:val="1"/>
+      <w:numFmt w:val="bullet"/>
+      <w:lvlText w:val=""/>
+      <w:lvlJc w:val="left"/>
+      <w:pPr>
+        <w:ind w:left="5040" w:hanging="360"/>
+      </w:pPr>
+      <w:rPr>
+        <w:rFonts w:ascii="Symbol" w:hAnsi="Symbol" w:hint="default"/>
+      </w:rPr>
+    </w:lvl>
+    <w:lvl w:ilvl="7" w:tplc="08090003" w:tentative="1">
+      <w:start w:val="1"/>
+      <w:numFmt w:val="bullet"/>
+      <w:lvlText w:val="o"/>
+      <w:lvlJc w:val="left"/>
+      <w:pPr>
+        <w:ind w:left="5760" w:hanging="360"/>
+      </w:pPr>
+      <w:rPr>
+        <w:rFonts w:ascii="Courier New" w:hAnsi="Courier New" w:cs="Courier New" w:hint="default"/>
+      </w:rPr>
+    </w:lvl>
+    <w:lvl w:ilvl="8" w:tplc="08090005" w:tentative="1">
+      <w:start w:val="1"/>
+      <w:numFmt w:val="bullet"/>
+      <w:lvlText w:val=""/>
+      <w:lvlJc w:val="left"/>
+      <w:pPr>
+        <w:ind w:left="6480" w:hanging="360"/>
+      </w:pPr>
+      <w:rPr>
+        <w:rFonts w:ascii="Wingdings" w:hAnsi="Wingdings" w:hint="default"/>
+      </w:rPr>
+    </w:lvl>
+  </w:abstractNum>
   <w:num w:numId="1">
-    <w:abstractNumId w:val="3"/>
+    <w:abstractNumId w:val="4"/>
     <w:lvlOverride w:ilvl="0">
       <w:startOverride w:val="1"/>
     </w:lvlOverride>
@@ -2981,28 +4085,37 @@
     </w:lvlOverride>
   </w:num>
   <w:num w:numId="2">
-    <w:abstractNumId w:val="4"/>
+    <w:abstractNumId w:val="5"/>
   </w:num>
   <w:num w:numId="3">
-    <w:abstractNumId w:val="6"/>
+    <w:abstractNumId w:val="7"/>
   </w:num>
   <w:num w:numId="4">
-    <w:abstractNumId w:val="1"/>
+    <w:abstractNumId w:val="2"/>
   </w:num>
   <w:num w:numId="5">
     <w:abstractNumId w:val="0"/>
   </w:num>
   <w:num w:numId="6">
+    <w:abstractNumId w:val="4"/>
+  </w:num>
+  <w:num w:numId="7">
     <w:abstractNumId w:val="3"/>
   </w:num>
-  <w:num w:numId="7">
-    <w:abstractNumId w:val="2"/>
-  </w:num>
   <w:num w:numId="8">
-    <w:abstractNumId w:val="7"/>
+    <w:abstractNumId w:val="8"/>
   </w:num>
   <w:num w:numId="9">
-    <w:abstractNumId w:val="5"/>
+    <w:abstractNumId w:val="6"/>
+  </w:num>
+  <w:num w:numId="10">
+    <w:abstractNumId w:val="1"/>
+  </w:num>
+  <w:num w:numId="11">
+    <w:abstractNumId w:val="9"/>
+  </w:num>
+  <w:num w:numId="12">
+    <w:abstractNumId w:val="10"/>
   </w:num>
 </w:numbering>
 </file>
@@ -3871,6 +4984,58 @@
       <w:shd w:val="clear" w:color="auto" w:fill="E6E6E6"/>
     </w:rPr>
   </w:style>
+  <w:style w:type="paragraph" w:styleId="Revision">
+    <w:name w:val="Revision"/>
+    <w:hidden/>
+    <w:uiPriority w:val="99"/>
+    <w:semiHidden/>
+    <w:rsid w:val="003D6097"/>
+    <w:pPr>
+      <w:spacing w:after="0" w:line="240" w:lineRule="auto"/>
+    </w:pPr>
+    <w:rPr>
+      <w:rFonts w:ascii="Calibri" w:hAnsi="Calibri" w:cs="Calibri"/>
+      <w:lang w:eastAsia="en-GB" w:bidi="he-IL"/>
+    </w:rPr>
+  </w:style>
+  <w:style w:type="paragraph" w:styleId="FootnoteText">
+    <w:name w:val="footnote text"/>
+    <w:basedOn w:val="Normal"/>
+    <w:link w:val="FootnoteTextChar"/>
+    <w:uiPriority w:val="99"/>
+    <w:semiHidden/>
+    <w:unhideWhenUsed/>
+    <w:rsid w:val="00467C7F"/>
+    <w:rPr>
+      <w:sz w:val="20"/>
+      <w:szCs w:val="20"/>
+    </w:rPr>
+  </w:style>
+  <w:style w:type="character" w:customStyle="1" w:styleId="FootnoteTextChar">
+    <w:name w:val="Footnote Text Char"/>
+    <w:basedOn w:val="DefaultParagraphFont"/>
+    <w:link w:val="FootnoteText"/>
+    <w:uiPriority w:val="99"/>
+    <w:semiHidden/>
+    <w:rsid w:val="00467C7F"/>
+    <w:rPr>
+      <w:rFonts w:ascii="Calibri" w:hAnsi="Calibri" w:cs="Calibri"/>
+      <w:sz w:val="20"/>
+      <w:szCs w:val="20"/>
+      <w:lang w:eastAsia="en-GB" w:bidi="he-IL"/>
+    </w:rPr>
+  </w:style>
+  <w:style w:type="character" w:styleId="FootnoteReference">
+    <w:name w:val="footnote reference"/>
+    <w:basedOn w:val="DefaultParagraphFont"/>
+    <w:uiPriority w:val="99"/>
+    <w:semiHidden/>
+    <w:unhideWhenUsed/>
+    <w:rsid w:val="00467C7F"/>
+    <w:rPr>
+      <w:vertAlign w:val="superscript"/>
+    </w:rPr>
+  </w:style>
 </w:styles>
 </file>
 
@@ -3895,7 +5060,7 @@
       <w:docPartBody>
         <w:p>
           <w:pPr>
-            <w:pStyle w:val="D3228A5F66DE42CFB4BD0A923AC17FB130"/>
+            <w:pStyle w:val="D3228A5F66DE42CFB4BD0A923AC17FB131"/>
           </w:pPr>
           <w:r>
             <w:rPr>
@@ -3925,7 +5090,7 @@
       <w:docPartBody>
         <w:p>
           <w:pPr>
-            <w:pStyle w:val="8EB5B3612B58427F8E91648258DDD56130"/>
+            <w:pStyle w:val="8EB5B3612B58427F8E91648258DDD56131"/>
           </w:pPr>
           <w:r>
             <w:rPr>
@@ -3955,7 +5120,7 @@
       <w:docPartBody>
         <w:p>
           <w:pPr>
-            <w:pStyle w:val="F82F84F555814064BD88D8D0AB711BC12"/>
+            <w:pStyle w:val="F82F84F555814064BD88D8D0AB711BC13"/>
           </w:pPr>
           <w:r>
             <w:rPr>
@@ -3963,6 +5128,36 @@
               <w:color w:val="BFBFBF" w:themeColor="background1" w:themeShade="BF"/>
             </w:rPr>
             <w:t>E.g. LEI112233445566778899</w:t>
+          </w:r>
+        </w:p>
+      </w:docPartBody>
+    </w:docPart>
+    <w:docPart>
+      <w:docPartPr>
+        <w:name w:val="9C0484E114404A82949CAA0762EE3C25"/>
+        <w:category>
+          <w:name w:val="General"/>
+          <w:gallery w:val="placeholder"/>
+        </w:category>
+        <w:types>
+          <w:type w:val="bbPlcHdr"/>
+        </w:types>
+        <w:behaviors>
+          <w:behavior w:val="content"/>
+        </w:behaviors>
+        <w:guid w:val="{A53F214B-77B4-4BF6-84AA-70D99EF7EDE0}"/>
+      </w:docPartPr>
+      <w:docPartBody>
+        <w:p>
+          <w:pPr>
+            <w:pStyle w:val="9C0484E114404A82949CAA0762EE3C251"/>
+          </w:pPr>
+          <w:r>
+            <w:rPr>
+              <w:rFonts w:ascii="Arial" w:hAnsi="Arial" w:cs="Arial"/>
+              <w:color w:val="BFBFBF" w:themeColor="background1" w:themeShade="BF"/>
+            </w:rPr>
+            <w:t>E.g. 1122</w:t>
           </w:r>
         </w:p>
       </w:docPartBody>
@@ -3993,6 +5188,13 @@
     <w:family w:val="auto"/>
     <w:pitch w:val="default"/>
   </w:font>
+  <w:font w:name="Calibri">
+    <w:panose1 w:val="020F0502020204030204"/>
+    <w:charset w:val="00"/>
+    <w:family w:val="swiss"/>
+    <w:pitch w:val="variable"/>
+    <w:sig w:usb0="E0002AFF" w:usb1="C000247B" w:usb2="00000009" w:usb3="00000000" w:csb0="000001FF" w:csb1="00000000"/>
+  </w:font>
   <w:font w:name="Courier New">
     <w:panose1 w:val="02070309020205020404"/>
     <w:charset w:val="00"/>
@@ -4006,13 +5208,6 @@
     <w:family w:val="auto"/>
     <w:pitch w:val="variable"/>
     <w:sig w:usb0="00000000" w:usb1="10000000" w:usb2="00000000" w:usb3="00000000" w:csb0="80000000" w:csb1="00000000"/>
-  </w:font>
-  <w:font w:name="Calibri">
-    <w:panose1 w:val="020F0502020204030204"/>
-    <w:charset w:val="00"/>
-    <w:family w:val="swiss"/>
-    <w:pitch w:val="variable"/>
-    <w:sig w:usb0="E0002AFF" w:usb1="C000247B" w:usb2="00000009" w:usb3="00000000" w:csb0="000001FF" w:csb1="00000000"/>
   </w:font>
   <w:font w:name="Arial">
     <w:panose1 w:val="020B0604020202020204"/>
@@ -4192,15 +5387,18 @@
     <w:rsid w:val="00011E3D"/>
     <w:rsid w:val="00194E05"/>
     <w:rsid w:val="001B4A87"/>
+    <w:rsid w:val="001C706B"/>
     <w:rsid w:val="0025512E"/>
     <w:rsid w:val="00356DBD"/>
     <w:rsid w:val="003668BE"/>
     <w:rsid w:val="00384BDB"/>
     <w:rsid w:val="003B16A2"/>
     <w:rsid w:val="003F559A"/>
+    <w:rsid w:val="00435CC0"/>
     <w:rsid w:val="00447C50"/>
     <w:rsid w:val="004F1D39"/>
     <w:rsid w:val="005044C7"/>
+    <w:rsid w:val="0057114C"/>
     <w:rsid w:val="00580FAF"/>
     <w:rsid w:val="00603F83"/>
     <w:rsid w:val="0067045C"/>
@@ -4209,6 +5407,7 @@
     <w:rsid w:val="00837C2F"/>
     <w:rsid w:val="00875D4D"/>
     <w:rsid w:val="0087744F"/>
+    <w:rsid w:val="008C5E51"/>
     <w:rsid w:val="008E62FD"/>
     <w:rsid w:val="008E6A47"/>
     <w:rsid w:val="00966AD3"/>
@@ -4690,7 +5889,7 @@
     <w:basedOn w:val="DefaultParagraphFont"/>
     <w:uiPriority w:val="99"/>
     <w:semiHidden/>
-    <w:rsid w:val="00971CC3"/>
+    <w:rsid w:val="0057114C"/>
     <w:rPr>
       <w:color w:val="808080"/>
     </w:rPr>
@@ -10585,6 +11784,53 @@
   <w:style w:type="paragraph" w:customStyle="1" w:styleId="F82F84F555814064BD88D8D0AB711BC12">
     <w:name w:val="F82F84F555814064BD88D8D0AB711BC12"/>
     <w:rsid w:val="00971CC3"/>
+    <w:pPr>
+      <w:spacing w:after="0" w:line="240" w:lineRule="auto"/>
+    </w:pPr>
+    <w:rPr>
+      <w:rFonts w:ascii="Calibri" w:eastAsiaTheme="minorHAnsi" w:hAnsi="Calibri" w:cs="Calibri"/>
+    </w:rPr>
+  </w:style>
+  <w:style w:type="paragraph" w:customStyle="1" w:styleId="9C0484E114404A82949CAA0762EE3C25">
+    <w:name w:val="9C0484E114404A82949CAA0762EE3C25"/>
+    <w:rsid w:val="0057114C"/>
+    <w:rPr>
+      <w:lang w:bidi="ar-SA"/>
+    </w:rPr>
+  </w:style>
+  <w:style w:type="paragraph" w:customStyle="1" w:styleId="D3228A5F66DE42CFB4BD0A923AC17FB131">
+    <w:name w:val="D3228A5F66DE42CFB4BD0A923AC17FB131"/>
+    <w:rsid w:val="0057114C"/>
+    <w:pPr>
+      <w:spacing w:after="0" w:line="240" w:lineRule="auto"/>
+    </w:pPr>
+    <w:rPr>
+      <w:rFonts w:ascii="Calibri" w:eastAsiaTheme="minorHAnsi" w:hAnsi="Calibri" w:cs="Calibri"/>
+    </w:rPr>
+  </w:style>
+  <w:style w:type="paragraph" w:customStyle="1" w:styleId="8EB5B3612B58427F8E91648258DDD56131">
+    <w:name w:val="8EB5B3612B58427F8E91648258DDD56131"/>
+    <w:rsid w:val="0057114C"/>
+    <w:pPr>
+      <w:spacing w:after="0" w:line="240" w:lineRule="auto"/>
+    </w:pPr>
+    <w:rPr>
+      <w:rFonts w:ascii="Calibri" w:eastAsiaTheme="minorHAnsi" w:hAnsi="Calibri" w:cs="Calibri"/>
+    </w:rPr>
+  </w:style>
+  <w:style w:type="paragraph" w:customStyle="1" w:styleId="F82F84F555814064BD88D8D0AB711BC13">
+    <w:name w:val="F82F84F555814064BD88D8D0AB711BC13"/>
+    <w:rsid w:val="0057114C"/>
+    <w:pPr>
+      <w:spacing w:after="0" w:line="240" w:lineRule="auto"/>
+    </w:pPr>
+    <w:rPr>
+      <w:rFonts w:ascii="Calibri" w:eastAsiaTheme="minorHAnsi" w:hAnsi="Calibri" w:cs="Calibri"/>
+    </w:rPr>
+  </w:style>
+  <w:style w:type="paragraph" w:customStyle="1" w:styleId="9C0484E114404A82949CAA0762EE3C251">
+    <w:name w:val="9C0484E114404A82949CAA0762EE3C251"/>
+    <w:rsid w:val="0057114C"/>
     <w:pPr>
       <w:spacing w:after="0" w:line="240" w:lineRule="auto"/>
     </w:pPr>
@@ -10902,7 +12148,7 @@
 </file>
 
 <file path=customXml/itemProps1.xml><?xml version="1.0" encoding="utf-8"?>
-<ds:datastoreItem xmlns:ds="http://schemas.openxmlformats.org/officeDocument/2006/customXml" ds:itemID="{77DB1A2B-4A1F-4834-9876-548165F77EAA}">
+<ds:datastoreItem xmlns:ds="http://schemas.openxmlformats.org/officeDocument/2006/customXml" ds:itemID="{E1B47626-5107-4CA2-B7F1-859C7F485F38}">
   <ds:schemaRefs>
     <ds:schemaRef ds:uri="http://schemas.openxmlformats.org/officeDocument/2006/bibliography"/>
   </ds:schemaRefs>

</xml_diff>